<commit_message>
add Docker Ansible file
</commit_message>
<xml_diff>
--- a/Git.docx
+++ b/Git.docx
@@ -4053,7 +4053,6 @@
           <w:color w:val="002060"/>
           <w:sz w:val="28"/>
           <w:szCs w:val="28"/>
-          <w:lang w:val="en-US"/>
         </w:rPr>
         <w:t>-</w:t>
       </w:r>
@@ -5292,6 +5291,7 @@
           <w:color w:val="002060"/>
           <w:sz w:val="32"/>
           <w:szCs w:val="32"/>
+          <w:lang w:val="en-US"/>
         </w:rPr>
       </w:pPr>
       <w:r>
@@ -5382,13 +5382,10 @@
           <w:sz w:val="32"/>
           <w:szCs w:val="32"/>
         </w:rPr>
-        <w:t xml:space="preserve"> Tags</w:t>
-      </w:r>
-    </w:p>
-    <w:p>
-      <w:pPr>
-        <w:pStyle w:val="a7"/>
-        <w:jc w:val="center"/>
+        <w:t xml:space="preserve"> </w:t>
+      </w:r>
+      <w:proofErr w:type="spellStart"/>
+      <w:r>
         <w:rPr>
           <w:b/>
           <w:bCs/>
@@ -5398,17 +5395,9 @@
           <w:sz w:val="32"/>
           <w:szCs w:val="32"/>
         </w:rPr>
-      </w:pPr>
-    </w:p>
-    <w:p>
-      <w:pPr>
-        <w:pStyle w:val="a7"/>
-        <w:rPr>
-          <w:color w:val="002060"/>
-          <w:sz w:val="28"/>
-          <w:szCs w:val="28"/>
-        </w:rPr>
-      </w:pPr>
+        <w:t>Tags</w:t>
+      </w:r>
+      <w:proofErr w:type="spellEnd"/>
     </w:p>
     <w:p>
       <w:pPr>
@@ -5417,9 +5406,203 @@
         <w:rPr>
           <w:b/>
           <w:bCs/>
+          <w:i/>
+          <w:iCs/>
           <w:color w:val="002060"/>
           <w:sz w:val="32"/>
           <w:szCs w:val="32"/>
+          <w:lang w:val="en-US"/>
+        </w:rPr>
+      </w:pPr>
+    </w:p>
+    <w:p>
+      <w:pPr>
+        <w:pStyle w:val="a7"/>
+        <w:rPr>
+          <w:color w:val="002060"/>
+          <w:sz w:val="28"/>
+          <w:szCs w:val="28"/>
+          <w:lang w:val="en-US"/>
+        </w:rPr>
+      </w:pPr>
+      <w:r>
+        <w:rPr>
+          <w:color w:val="002060"/>
+          <w:sz w:val="28"/>
+          <w:szCs w:val="28"/>
+          <w:lang w:val="en-US"/>
+        </w:rPr>
+        <w:t xml:space="preserve">Git tag – </w:t>
+      </w:r>
+    </w:p>
+    <w:p>
+      <w:pPr>
+        <w:pStyle w:val="a7"/>
+        <w:rPr>
+          <w:color w:val="002060"/>
+          <w:sz w:val="28"/>
+          <w:szCs w:val="28"/>
+          <w:lang w:val="en-US"/>
+        </w:rPr>
+      </w:pPr>
+      <w:r>
+        <w:rPr>
+          <w:color w:val="002060"/>
+          <w:sz w:val="28"/>
+          <w:szCs w:val="28"/>
+          <w:lang w:val="en-US"/>
+        </w:rPr>
+        <w:t>Git tag v1.0.0 -</w:t>
+      </w:r>
+    </w:p>
+    <w:p>
+      <w:pPr>
+        <w:pStyle w:val="a7"/>
+        <w:rPr>
+          <w:color w:val="002060"/>
+          <w:sz w:val="28"/>
+          <w:szCs w:val="28"/>
+          <w:lang w:val="en-US"/>
+        </w:rPr>
+      </w:pPr>
+      <w:r>
+        <w:rPr>
+          <w:color w:val="002060"/>
+          <w:sz w:val="28"/>
+          <w:szCs w:val="28"/>
+          <w:lang w:val="en-US"/>
+        </w:rPr>
+        <w:t xml:space="preserve">Git tag -a v1.2.0 - </w:t>
+      </w:r>
+    </w:p>
+    <w:p>
+      <w:pPr>
+        <w:pStyle w:val="a7"/>
+        <w:rPr>
+          <w:color w:val="002060"/>
+          <w:sz w:val="28"/>
+          <w:szCs w:val="28"/>
+          <w:lang w:val="en-US"/>
+        </w:rPr>
+      </w:pPr>
+      <w:r>
+        <w:rPr>
+          <w:color w:val="002060"/>
+          <w:sz w:val="28"/>
+          <w:szCs w:val="28"/>
+          <w:lang w:val="en-US"/>
+        </w:rPr>
+        <w:t>Git push origin v1.0.0 -</w:t>
+      </w:r>
+    </w:p>
+    <w:p>
+      <w:pPr>
+        <w:pStyle w:val="a7"/>
+        <w:rPr>
+          <w:color w:val="002060"/>
+          <w:sz w:val="28"/>
+          <w:szCs w:val="28"/>
+          <w:lang w:val="en-US"/>
+        </w:rPr>
+      </w:pPr>
+      <w:r>
+        <w:rPr>
+          <w:color w:val="002060"/>
+          <w:sz w:val="28"/>
+          <w:szCs w:val="28"/>
+          <w:lang w:val="en-US"/>
+        </w:rPr>
+        <w:t>Git checkout v2.0.0 -</w:t>
+      </w:r>
+    </w:p>
+    <w:p>
+      <w:pPr>
+        <w:pStyle w:val="a7"/>
+        <w:rPr>
+          <w:color w:val="002060"/>
+          <w:sz w:val="28"/>
+          <w:szCs w:val="28"/>
+          <w:lang w:val="en-US"/>
+        </w:rPr>
+      </w:pPr>
+      <w:r>
+        <w:rPr>
+          <w:color w:val="002060"/>
+          <w:sz w:val="28"/>
+          <w:szCs w:val="28"/>
+          <w:lang w:val="en-US"/>
+        </w:rPr>
+        <w:t>Git tag -d v1.1.1 -</w:t>
+      </w:r>
+    </w:p>
+    <w:p>
+      <w:pPr>
+        <w:pStyle w:val="a7"/>
+        <w:rPr>
+          <w:color w:val="002060"/>
+          <w:sz w:val="28"/>
+          <w:szCs w:val="28"/>
+          <w:lang w:val="en-US"/>
+        </w:rPr>
+      </w:pPr>
+      <w:r>
+        <w:rPr>
+          <w:color w:val="002060"/>
+          <w:sz w:val="28"/>
+          <w:szCs w:val="28"/>
+          <w:lang w:val="en-US"/>
+        </w:rPr>
+        <w:t>Git push origin –delete v1.1.1 -</w:t>
+      </w:r>
+    </w:p>
+    <w:p>
+      <w:pPr>
+        <w:pStyle w:val="a7"/>
+        <w:rPr>
+          <w:color w:val="002060"/>
+          <w:sz w:val="28"/>
+          <w:szCs w:val="28"/>
+          <w:lang w:val="en-US"/>
+        </w:rPr>
+      </w:pPr>
+      <w:r>
+        <w:rPr>
+          <w:color w:val="002060"/>
+          <w:sz w:val="28"/>
+          <w:szCs w:val="28"/>
+          <w:lang w:val="en-US"/>
+        </w:rPr>
+        <w:t>Git log -pretty=</w:t>
+      </w:r>
+      <w:proofErr w:type="spellStart"/>
+      <w:r>
+        <w:rPr>
+          <w:color w:val="002060"/>
+          <w:sz w:val="28"/>
+          <w:szCs w:val="28"/>
+          <w:lang w:val="en-US"/>
+        </w:rPr>
+        <w:t>oneline</w:t>
+      </w:r>
+      <w:proofErr w:type="spellEnd"/>
+      <w:r>
+        <w:rPr>
+          <w:color w:val="002060"/>
+          <w:sz w:val="28"/>
+          <w:szCs w:val="28"/>
+          <w:lang w:val="en-US"/>
+        </w:rPr>
+        <w:t xml:space="preserve"> –</w:t>
+      </w:r>
+    </w:p>
+    <w:p>
+      <w:pPr>
+        <w:pStyle w:val="a7"/>
+        <w:rPr>
+          <w:color w:val="002060"/>
+          <w:sz w:val="28"/>
+          <w:szCs w:val="28"/>
+          <w:lang w:val="en-US"/>
         </w:rPr>
       </w:pPr>
     </w:p>
@@ -5430,26 +5613,15 @@
         <w:rPr>
           <w:b/>
           <w:bCs/>
+          <w:i/>
+          <w:iCs/>
           <w:color w:val="002060"/>
           <w:sz w:val="32"/>
           <w:szCs w:val="32"/>
-        </w:rPr>
-      </w:pPr>
-    </w:p>
-    <w:p>
-      <w:pPr>
-        <w:pStyle w:val="a7"/>
-        <w:rPr>
-          <w:color w:val="002060"/>
-          <w:sz w:val="28"/>
-          <w:szCs w:val="28"/>
-        </w:rPr>
-      </w:pPr>
-    </w:p>
-    <w:p>
-      <w:pPr>
-        <w:pStyle w:val="a7"/>
-        <w:jc w:val="center"/>
+          <w:lang w:val="en-US"/>
+        </w:rPr>
+      </w:pPr>
+      <w:r>
         <w:rPr>
           <w:b/>
           <w:bCs/>
@@ -5459,101 +5631,629 @@
           <w:sz w:val="32"/>
           <w:szCs w:val="32"/>
         </w:rPr>
-      </w:pPr>
-    </w:p>
-    <w:p>
-      <w:pPr>
-        <w:pStyle w:val="a7"/>
-        <w:rPr>
-          <w:color w:val="002060"/>
-          <w:sz w:val="28"/>
-          <w:szCs w:val="28"/>
-        </w:rPr>
-      </w:pPr>
-    </w:p>
-    <w:p>
-      <w:pPr>
-        <w:pStyle w:val="a7"/>
-        <w:rPr>
+        <w:t>Как удалить из истории секретную информацию локально и на удалённом репозитории</w:t>
+      </w:r>
+    </w:p>
+    <w:p>
+      <w:pPr>
+        <w:pStyle w:val="a7"/>
+        <w:jc w:val="center"/>
+        <w:rPr>
+          <w:b/>
+          <w:bCs/>
+          <w:i/>
+          <w:iCs/>
           <w:color w:val="002060"/>
           <w:sz w:val="32"/>
           <w:szCs w:val="32"/>
-        </w:rPr>
-      </w:pPr>
-    </w:p>
-    <w:p>
-      <w:pPr>
-        <w:pStyle w:val="a7"/>
-        <w:rPr>
-          <w:b/>
-          <w:bCs/>
-          <w:color w:val="002060"/>
-          <w:sz w:val="28"/>
-          <w:szCs w:val="28"/>
-        </w:rPr>
-      </w:pPr>
-    </w:p>
-    <w:p>
-      <w:pPr>
-        <w:pStyle w:val="a7"/>
-        <w:rPr>
-          <w:b/>
-          <w:bCs/>
-          <w:color w:val="002060"/>
-          <w:sz w:val="28"/>
-          <w:szCs w:val="28"/>
-        </w:rPr>
-      </w:pPr>
-    </w:p>
-    <w:p>
-      <w:pPr>
-        <w:pStyle w:val="a7"/>
-        <w:rPr>
-          <w:b/>
-          <w:bCs/>
-          <w:color w:val="002060"/>
-          <w:sz w:val="28"/>
-          <w:szCs w:val="28"/>
-        </w:rPr>
-      </w:pPr>
-    </w:p>
-    <w:p>
-      <w:pPr>
-        <w:pStyle w:val="a7"/>
-        <w:rPr>
-          <w:color w:val="002060"/>
-          <w:sz w:val="28"/>
-          <w:szCs w:val="28"/>
-        </w:rPr>
-      </w:pPr>
-    </w:p>
-    <w:p>
-      <w:pPr>
-        <w:pStyle w:val="a7"/>
-        <w:rPr>
-          <w:color w:val="002060"/>
-          <w:sz w:val="28"/>
-          <w:szCs w:val="28"/>
-        </w:rPr>
-      </w:pPr>
-    </w:p>
-    <w:p>
-      <w:pPr>
-        <w:pStyle w:val="a7"/>
-        <w:rPr>
-          <w:color w:val="002060"/>
-          <w:sz w:val="28"/>
-          <w:szCs w:val="28"/>
-        </w:rPr>
-      </w:pPr>
-    </w:p>
-    <w:p>
-      <w:pPr>
-        <w:pStyle w:val="a7"/>
-        <w:rPr>
-          <w:color w:val="002060"/>
-          <w:sz w:val="28"/>
-          <w:szCs w:val="28"/>
+          <w:lang w:val="en-US"/>
+        </w:rPr>
+      </w:pPr>
+    </w:p>
+    <w:p>
+      <w:pPr>
+        <w:pStyle w:val="a7"/>
+        <w:rPr>
+          <w:color w:val="002060"/>
+          <w:sz w:val="28"/>
+          <w:szCs w:val="28"/>
+        </w:rPr>
+      </w:pPr>
+      <w:r>
+        <w:rPr>
+          <w:color w:val="002060"/>
+          <w:sz w:val="28"/>
+          <w:szCs w:val="28"/>
+          <w:lang w:val="en-US"/>
+        </w:rPr>
+        <w:lastRenderedPageBreak/>
+        <w:t>Git</w:t>
+      </w:r>
+      <w:r>
+        <w:rPr>
+          <w:color w:val="002060"/>
+          <w:sz w:val="28"/>
+          <w:szCs w:val="28"/>
+        </w:rPr>
+        <w:t xml:space="preserve"> </w:t>
+      </w:r>
+      <w:r>
+        <w:rPr>
+          <w:color w:val="002060"/>
+          <w:sz w:val="28"/>
+          <w:szCs w:val="28"/>
+          <w:lang w:val="en-US"/>
+        </w:rPr>
+        <w:t>reset</w:t>
+      </w:r>
+      <w:r>
+        <w:rPr>
+          <w:color w:val="002060"/>
+          <w:sz w:val="28"/>
+          <w:szCs w:val="28"/>
+        </w:rPr>
+        <w:t xml:space="preserve"> –</w:t>
+      </w:r>
+      <w:r>
+        <w:rPr>
+          <w:color w:val="002060"/>
+          <w:sz w:val="28"/>
+          <w:szCs w:val="28"/>
+          <w:lang w:val="en-US"/>
+        </w:rPr>
+        <w:t>hard</w:t>
+      </w:r>
+      <w:r>
+        <w:rPr>
+          <w:color w:val="002060"/>
+          <w:sz w:val="28"/>
+          <w:szCs w:val="28"/>
+        </w:rPr>
+        <w:t xml:space="preserve"> </w:t>
+      </w:r>
+      <w:r>
+        <w:rPr>
+          <w:color w:val="002060"/>
+          <w:sz w:val="28"/>
+          <w:szCs w:val="28"/>
+          <w:lang w:val="en-US"/>
+        </w:rPr>
+        <w:t>HEAD</w:t>
+      </w:r>
+      <w:r>
+        <w:rPr>
+          <w:color w:val="002060"/>
+          <w:sz w:val="28"/>
+          <w:szCs w:val="28"/>
+        </w:rPr>
+        <w:t xml:space="preserve">~1- </w:t>
+      </w:r>
+      <w:r>
+        <w:rPr>
+          <w:color w:val="002060"/>
+          <w:sz w:val="28"/>
+          <w:szCs w:val="28"/>
+        </w:rPr>
+        <w:t>вернуться</w:t>
+      </w:r>
+      <w:r>
+        <w:rPr>
+          <w:color w:val="002060"/>
+          <w:sz w:val="28"/>
+          <w:szCs w:val="28"/>
+        </w:rPr>
+        <w:t xml:space="preserve"> </w:t>
+      </w:r>
+      <w:r>
+        <w:rPr>
+          <w:color w:val="002060"/>
+          <w:sz w:val="28"/>
+          <w:szCs w:val="28"/>
+        </w:rPr>
+        <w:t>на</w:t>
+      </w:r>
+      <w:r>
+        <w:rPr>
+          <w:color w:val="002060"/>
+          <w:sz w:val="28"/>
+          <w:szCs w:val="28"/>
+        </w:rPr>
+        <w:t xml:space="preserve"> 1 </w:t>
+      </w:r>
+      <w:r>
+        <w:rPr>
+          <w:color w:val="002060"/>
+          <w:sz w:val="28"/>
+          <w:szCs w:val="28"/>
+        </w:rPr>
+        <w:t>коммит</w:t>
+      </w:r>
+    </w:p>
+    <w:p>
+      <w:pPr>
+        <w:pStyle w:val="a7"/>
+        <w:rPr>
+          <w:color w:val="002060"/>
+          <w:sz w:val="28"/>
+          <w:szCs w:val="28"/>
+        </w:rPr>
+      </w:pPr>
+      <w:r>
+        <w:rPr>
+          <w:color w:val="002060"/>
+          <w:sz w:val="28"/>
+          <w:szCs w:val="28"/>
+          <w:lang w:val="en-US"/>
+        </w:rPr>
+        <w:t>Git</w:t>
+      </w:r>
+      <w:r>
+        <w:rPr>
+          <w:color w:val="002060"/>
+          <w:sz w:val="28"/>
+          <w:szCs w:val="28"/>
+        </w:rPr>
+        <w:t xml:space="preserve"> </w:t>
+      </w:r>
+      <w:r>
+        <w:rPr>
+          <w:color w:val="002060"/>
+          <w:sz w:val="28"/>
+          <w:szCs w:val="28"/>
+          <w:lang w:val="en-US"/>
+        </w:rPr>
+        <w:t>push</w:t>
+      </w:r>
+      <w:r>
+        <w:rPr>
+          <w:color w:val="002060"/>
+          <w:sz w:val="28"/>
+          <w:szCs w:val="28"/>
+        </w:rPr>
+        <w:t xml:space="preserve"> </w:t>
+      </w:r>
+      <w:r>
+        <w:rPr>
+          <w:color w:val="002060"/>
+          <w:sz w:val="28"/>
+          <w:szCs w:val="28"/>
+          <w:lang w:val="en-US"/>
+        </w:rPr>
+        <w:t>origin</w:t>
+      </w:r>
+      <w:r>
+        <w:rPr>
+          <w:color w:val="002060"/>
+          <w:sz w:val="28"/>
+          <w:szCs w:val="28"/>
+        </w:rPr>
+        <w:t xml:space="preserve"> </w:t>
+      </w:r>
+      <w:r>
+        <w:rPr>
+          <w:color w:val="002060"/>
+          <w:sz w:val="28"/>
+          <w:szCs w:val="28"/>
+          <w:lang w:val="en-US"/>
+        </w:rPr>
+        <w:t>main</w:t>
+      </w:r>
+      <w:r>
+        <w:rPr>
+          <w:color w:val="002060"/>
+          <w:sz w:val="28"/>
+          <w:szCs w:val="28"/>
+        </w:rPr>
+        <w:t xml:space="preserve"> –-</w:t>
+      </w:r>
+      <w:r>
+        <w:rPr>
+          <w:color w:val="002060"/>
+          <w:sz w:val="28"/>
+          <w:szCs w:val="28"/>
+          <w:lang w:val="en-US"/>
+        </w:rPr>
+        <w:t>force</w:t>
+      </w:r>
+      <w:r>
+        <w:rPr>
+          <w:color w:val="002060"/>
+          <w:sz w:val="28"/>
+          <w:szCs w:val="28"/>
+        </w:rPr>
+        <w:t xml:space="preserve"> – </w:t>
+      </w:r>
+      <w:r>
+        <w:rPr>
+          <w:color w:val="002060"/>
+          <w:sz w:val="28"/>
+          <w:szCs w:val="28"/>
+        </w:rPr>
+        <w:t>перезаписывает</w:t>
+      </w:r>
+      <w:r>
+        <w:rPr>
+          <w:color w:val="002060"/>
+          <w:sz w:val="28"/>
+          <w:szCs w:val="28"/>
+        </w:rPr>
+        <w:t xml:space="preserve"> </w:t>
+      </w:r>
+      <w:r>
+        <w:rPr>
+          <w:color w:val="002060"/>
+          <w:sz w:val="28"/>
+          <w:szCs w:val="28"/>
+        </w:rPr>
+        <w:t>удаленно коммит</w:t>
+      </w:r>
+    </w:p>
+    <w:p>
+      <w:pPr>
+        <w:pStyle w:val="a7"/>
+        <w:rPr>
+          <w:color w:val="002060"/>
+          <w:sz w:val="28"/>
+          <w:szCs w:val="28"/>
+          <w:lang w:val="en-US"/>
+        </w:rPr>
+      </w:pPr>
+    </w:p>
+    <w:p>
+      <w:pPr>
+        <w:pStyle w:val="a7"/>
+        <w:jc w:val="center"/>
+        <w:rPr>
+          <w:b/>
+          <w:bCs/>
+          <w:i/>
+          <w:iCs/>
+          <w:color w:val="002060"/>
+          <w:sz w:val="32"/>
+          <w:szCs w:val="32"/>
+          <w:lang w:val="en-US"/>
+        </w:rPr>
+      </w:pPr>
+      <w:r>
+        <w:rPr>
+          <w:b/>
+          <w:bCs/>
+          <w:i/>
+          <w:iCs/>
+          <w:color w:val="002060"/>
+          <w:sz w:val="32"/>
+          <w:szCs w:val="32"/>
+          <w:lang w:val="en-US"/>
+        </w:rPr>
+        <w:t xml:space="preserve">GitHub Actions - </w:t>
+      </w:r>
+      <w:r>
+        <w:rPr>
+          <w:b/>
+          <w:bCs/>
+          <w:i/>
+          <w:iCs/>
+          <w:color w:val="002060"/>
+          <w:sz w:val="32"/>
+          <w:szCs w:val="32"/>
+        </w:rPr>
+        <w:t>Основы</w:t>
+      </w:r>
+      <w:r>
+        <w:rPr>
+          <w:b/>
+          <w:bCs/>
+          <w:i/>
+          <w:iCs/>
+          <w:color w:val="002060"/>
+          <w:sz w:val="32"/>
+          <w:szCs w:val="32"/>
+          <w:lang w:val="en-US"/>
+        </w:rPr>
+        <w:t xml:space="preserve"> </w:t>
+      </w:r>
+      <w:r>
+        <w:rPr>
+          <w:b/>
+          <w:bCs/>
+          <w:i/>
+          <w:iCs/>
+          <w:color w:val="002060"/>
+          <w:sz w:val="32"/>
+          <w:szCs w:val="32"/>
+        </w:rPr>
+        <w:t>Автоматизации</w:t>
+      </w:r>
+      <w:r>
+        <w:rPr>
+          <w:b/>
+          <w:bCs/>
+          <w:i/>
+          <w:iCs/>
+          <w:color w:val="002060"/>
+          <w:sz w:val="32"/>
+          <w:szCs w:val="32"/>
+          <w:lang w:val="en-US"/>
+        </w:rPr>
+        <w:t xml:space="preserve"> - DevOps - </w:t>
+      </w:r>
+      <w:proofErr w:type="spellStart"/>
+      <w:r>
+        <w:rPr>
+          <w:b/>
+          <w:bCs/>
+          <w:i/>
+          <w:iCs/>
+          <w:color w:val="002060"/>
+          <w:sz w:val="32"/>
+          <w:szCs w:val="32"/>
+          <w:lang w:val="en-US"/>
+        </w:rPr>
+        <w:t>GitOps</w:t>
+      </w:r>
+      <w:proofErr w:type="spellEnd"/>
+    </w:p>
+    <w:p>
+      <w:pPr>
+        <w:pStyle w:val="a7"/>
+        <w:jc w:val="center"/>
+        <w:rPr>
+          <w:b/>
+          <w:bCs/>
+          <w:i/>
+          <w:iCs/>
+          <w:color w:val="002060"/>
+          <w:sz w:val="32"/>
+          <w:szCs w:val="32"/>
+          <w:lang w:val="en-US"/>
+        </w:rPr>
+      </w:pPr>
+    </w:p>
+    <w:p>
+      <w:pPr>
+        <w:pStyle w:val="a7"/>
+        <w:rPr>
+          <w:color w:val="002060"/>
+          <w:sz w:val="28"/>
+          <w:szCs w:val="28"/>
+          <w:lang w:val="en-US"/>
+        </w:rPr>
+      </w:pPr>
+    </w:p>
+    <w:p>
+      <w:pPr>
+        <w:pStyle w:val="a7"/>
+        <w:jc w:val="center"/>
+        <w:rPr>
+          <w:color w:val="002060"/>
+          <w:sz w:val="28"/>
+          <w:szCs w:val="28"/>
+          <w:lang w:val="en-US"/>
+        </w:rPr>
+      </w:pPr>
+    </w:p>
+    <w:p>
+      <w:pPr>
+        <w:pStyle w:val="a7"/>
+        <w:rPr>
+          <w:color w:val="002060"/>
+          <w:sz w:val="28"/>
+          <w:szCs w:val="28"/>
+          <w:lang w:val="en-US"/>
+        </w:rPr>
+      </w:pPr>
+    </w:p>
+    <w:p>
+      <w:pPr>
+        <w:pStyle w:val="a7"/>
+        <w:jc w:val="center"/>
+        <w:rPr>
+          <w:b/>
+          <w:bCs/>
+          <w:i/>
+          <w:iCs/>
+          <w:color w:val="002060"/>
+          <w:sz w:val="32"/>
+          <w:szCs w:val="32"/>
+          <w:lang w:val="en-US"/>
+        </w:rPr>
+      </w:pPr>
+    </w:p>
+    <w:p>
+      <w:pPr>
+        <w:pStyle w:val="a7"/>
+        <w:rPr>
+          <w:color w:val="002060"/>
+          <w:sz w:val="28"/>
+          <w:szCs w:val="28"/>
+          <w:lang w:val="en-US"/>
+        </w:rPr>
+      </w:pPr>
+    </w:p>
+    <w:p>
+      <w:pPr>
+        <w:pStyle w:val="a7"/>
+        <w:jc w:val="center"/>
+        <w:rPr>
+          <w:b/>
+          <w:bCs/>
+          <w:i/>
+          <w:iCs/>
+          <w:color w:val="002060"/>
+          <w:sz w:val="32"/>
+          <w:szCs w:val="32"/>
+          <w:lang w:val="en-US"/>
+        </w:rPr>
+      </w:pPr>
+    </w:p>
+    <w:p>
+      <w:pPr>
+        <w:pStyle w:val="a7"/>
+        <w:rPr>
+          <w:color w:val="002060"/>
+          <w:sz w:val="28"/>
+          <w:szCs w:val="28"/>
+          <w:lang w:val="en-US"/>
+        </w:rPr>
+      </w:pPr>
+    </w:p>
+    <w:p>
+      <w:pPr>
+        <w:pStyle w:val="a7"/>
+        <w:jc w:val="center"/>
+        <w:rPr>
+          <w:b/>
+          <w:bCs/>
+          <w:color w:val="002060"/>
+          <w:sz w:val="32"/>
+          <w:szCs w:val="32"/>
+          <w:lang w:val="en-US"/>
+        </w:rPr>
+      </w:pPr>
+    </w:p>
+    <w:p>
+      <w:pPr>
+        <w:pStyle w:val="a7"/>
+        <w:jc w:val="center"/>
+        <w:rPr>
+          <w:b/>
+          <w:bCs/>
+          <w:color w:val="002060"/>
+          <w:sz w:val="32"/>
+          <w:szCs w:val="32"/>
+          <w:lang w:val="en-US"/>
+        </w:rPr>
+      </w:pPr>
+    </w:p>
+    <w:p>
+      <w:pPr>
+        <w:pStyle w:val="a7"/>
+        <w:rPr>
+          <w:color w:val="002060"/>
+          <w:sz w:val="28"/>
+          <w:szCs w:val="28"/>
+          <w:lang w:val="en-US"/>
+        </w:rPr>
+      </w:pPr>
+    </w:p>
+    <w:p>
+      <w:pPr>
+        <w:pStyle w:val="a7"/>
+        <w:jc w:val="center"/>
+        <w:rPr>
+          <w:b/>
+          <w:bCs/>
+          <w:i/>
+          <w:iCs/>
+          <w:color w:val="002060"/>
+          <w:sz w:val="32"/>
+          <w:szCs w:val="32"/>
+          <w:lang w:val="en-US"/>
+        </w:rPr>
+      </w:pPr>
+    </w:p>
+    <w:p>
+      <w:pPr>
+        <w:pStyle w:val="a7"/>
+        <w:rPr>
+          <w:color w:val="002060"/>
+          <w:sz w:val="28"/>
+          <w:szCs w:val="28"/>
+          <w:lang w:val="en-US"/>
+        </w:rPr>
+      </w:pPr>
+    </w:p>
+    <w:p>
+      <w:pPr>
+        <w:pStyle w:val="a7"/>
+        <w:rPr>
+          <w:color w:val="002060"/>
+          <w:sz w:val="32"/>
+          <w:szCs w:val="32"/>
+          <w:lang w:val="en-US"/>
+        </w:rPr>
+      </w:pPr>
+    </w:p>
+    <w:p>
+      <w:pPr>
+        <w:pStyle w:val="a7"/>
+        <w:rPr>
+          <w:b/>
+          <w:bCs/>
+          <w:color w:val="002060"/>
+          <w:sz w:val="28"/>
+          <w:szCs w:val="28"/>
+          <w:lang w:val="en-US"/>
+        </w:rPr>
+      </w:pPr>
+    </w:p>
+    <w:p>
+      <w:pPr>
+        <w:pStyle w:val="a7"/>
+        <w:rPr>
+          <w:b/>
+          <w:bCs/>
+          <w:color w:val="002060"/>
+          <w:sz w:val="28"/>
+          <w:szCs w:val="28"/>
+          <w:lang w:val="en-US"/>
+        </w:rPr>
+      </w:pPr>
+    </w:p>
+    <w:p>
+      <w:pPr>
+        <w:pStyle w:val="a7"/>
+        <w:rPr>
+          <w:b/>
+          <w:bCs/>
+          <w:color w:val="002060"/>
+          <w:sz w:val="28"/>
+          <w:szCs w:val="28"/>
+          <w:lang w:val="en-US"/>
+        </w:rPr>
+      </w:pPr>
+    </w:p>
+    <w:p>
+      <w:pPr>
+        <w:pStyle w:val="a7"/>
+        <w:rPr>
+          <w:color w:val="002060"/>
+          <w:sz w:val="28"/>
+          <w:szCs w:val="28"/>
+          <w:lang w:val="en-US"/>
+        </w:rPr>
+      </w:pPr>
+    </w:p>
+    <w:p>
+      <w:pPr>
+        <w:pStyle w:val="a7"/>
+        <w:rPr>
+          <w:color w:val="002060"/>
+          <w:sz w:val="28"/>
+          <w:szCs w:val="28"/>
+          <w:lang w:val="en-US"/>
+        </w:rPr>
+      </w:pPr>
+    </w:p>
+    <w:p>
+      <w:pPr>
+        <w:pStyle w:val="a7"/>
+        <w:rPr>
+          <w:color w:val="002060"/>
+          <w:sz w:val="28"/>
+          <w:szCs w:val="28"/>
+          <w:lang w:val="en-US"/>
+        </w:rPr>
+      </w:pPr>
+    </w:p>
+    <w:p>
+      <w:pPr>
+        <w:pStyle w:val="a7"/>
+        <w:rPr>
+          <w:color w:val="002060"/>
+          <w:sz w:val="28"/>
+          <w:szCs w:val="28"/>
+          <w:lang w:val="en-US"/>
         </w:rPr>
       </w:pPr>
     </w:p>
@@ -5565,10 +6265,17 @@
           <w:bCs/>
           <w:sz w:val="36"/>
           <w:szCs w:val="36"/>
-        </w:rPr>
-      </w:pPr>
-    </w:p>
-    <w:p/>
+          <w:lang w:val="en-US"/>
+        </w:rPr>
+      </w:pPr>
+    </w:p>
+    <w:p>
+      <w:pPr>
+        <w:rPr>
+          <w:lang w:val="en-US"/>
+        </w:rPr>
+      </w:pPr>
+    </w:p>
     <w:sectPr>
       <w:pgSz w:w="11906" w:h="16838"/>
       <w:pgMar w:top="1134" w:right="850" w:bottom="1134" w:left="1701" w:header="708" w:footer="708" w:gutter="0"/>
@@ -6303,7 +7010,6 @@
   <w:style w:type="character" w:default="1" w:styleId="a0">
     <w:name w:val="Default Paragraph Font"/>
     <w:uiPriority w:val="1"/>
-    <w:semiHidden/>
     <w:unhideWhenUsed/>
   </w:style>
   <w:style w:type="table" w:default="1" w:styleId="a1">

</xml_diff>